<commit_message>
feat(activity): add question to KitClient install about opening new terminal
</commit_message>
<xml_diff>
--- a/materials/activities/KitClient-VSCode.docx
+++ b/materials/activities/KitClient-VSCode.docx
@@ -5,7 +5,6 @@
     <w:p>
       <w:pPr>
         <w:pStyle w:val="Normal"/>
-        <w:jc w:val="left"/>
         <w:rPr>
           <w:u w:val="single"/>
         </w:rPr>
@@ -135,19 +134,7 @@
           <w:rFonts w:cs="Calibri" w:ascii="Calibri" w:hAnsi="Calibri" w:asciiTheme="minorHAnsi" w:cstheme="minorHAnsi" w:hAnsiTheme="minorHAnsi"/>
         </w:rPr>
         <w:tab/>
-        <w:t>b. Download</w:t>
-      </w:r>
-      <w:r>
-        <w:rPr>
-          <w:rFonts w:cs="Calibri" w:ascii="Calibri" w:hAnsi="Calibri" w:asciiTheme="minorHAnsi" w:cstheme="minorHAnsi" w:hAnsiTheme="minorHAnsi"/>
-        </w:rPr>
-        <w:t xml:space="preserve"> and</w:t>
-      </w:r>
-      <w:r>
-        <w:rPr>
-          <w:rFonts w:cs="Calibri" w:ascii="Calibri" w:hAnsi="Calibri" w:asciiTheme="minorHAnsi" w:cstheme="minorHAnsi" w:hAnsiTheme="minorHAnsi"/>
-        </w:rPr>
-        <w:t xml:space="preserve"> install, which will be used for version control:</w:t>
+        <w:t>b. Download and install, which will be used for version control:</w:t>
       </w:r>
     </w:p>
     <w:p>
@@ -172,10 +159,6 @@
     <w:p>
       <w:pPr>
         <w:pStyle w:val="ListParagraph"/>
-        <w:numPr>
-          <w:ilvl w:val="0"/>
-          <w:numId w:val="0"/>
-        </w:numPr>
         <w:ind w:left="0" w:hanging="0"/>
         <w:rPr/>
       </w:pPr>
@@ -186,61 +169,40 @@
     <w:p>
       <w:pPr>
         <w:pStyle w:val="ListParagraph"/>
-        <w:numPr>
-          <w:ilvl w:val="0"/>
-          <w:numId w:val="0"/>
-        </w:numPr>
         <w:ind w:left="0" w:hanging="0"/>
         <w:rPr>
-          <w:rFonts w:ascii="Calibri" w:hAnsi="Calibri" w:eastAsia="Times New Roman" w:cs="Calibri" w:asciiTheme="minorHAnsi" w:cstheme="minorHAnsi" w:hAnsiTheme="minorHAnsi"/>
-        </w:rPr>
-      </w:pPr>
-      <w:r>
-        <w:rPr>
-          <w:rFonts w:eastAsia="Times New Roman" w:cs="Calibri" w:ascii="Calibri" w:hAnsi="Calibri" w:cstheme="minorHAnsi"/>
+          <w:rFonts w:ascii="Calibri" w:hAnsi="Calibri" w:cs="Calibri" w:asciiTheme="minorHAnsi" w:cstheme="minorHAnsi" w:hAnsiTheme="minorHAnsi"/>
+        </w:rPr>
+      </w:pPr>
+      <w:r>
+        <w:rPr>
+          <w:rFonts w:cs="Calibri" w:ascii="Calibri" w:hAnsi="Calibri" w:cstheme="minorHAnsi"/>
         </w:rPr>
         <w:t xml:space="preserve">    </w:t>
       </w:r>
       <w:r>
         <w:rPr>
-          <w:rFonts w:eastAsia="Times New Roman" w:cs="Calibri" w:ascii="Calibri" w:hAnsi="Calibri" w:cstheme="minorHAnsi"/>
-        </w:rPr>
-        <w:t xml:space="preserve">c. Download </w:t>
-      </w:r>
-      <w:r>
-        <w:rPr>
-          <w:rFonts w:eastAsia="Times New Roman" w:cs="Calibri" w:ascii="Calibri" w:hAnsi="Calibri" w:cstheme="minorHAnsi"/>
-        </w:rPr>
-        <w:t>and</w:t>
-      </w:r>
-      <w:r>
-        <w:rPr>
-          <w:rFonts w:eastAsia="Times New Roman" w:cs="Calibri" w:ascii="Calibri" w:hAnsi="Calibri" w:cstheme="minorHAnsi"/>
-        </w:rPr>
-        <w:t xml:space="preserve"> install Visual Studio Code, which will be used for your IDE:</w:t>
+          <w:rFonts w:cs="Calibri" w:ascii="Calibri" w:hAnsi="Calibri" w:cstheme="minorHAnsi"/>
+        </w:rPr>
+        <w:t>c. Download and install Visual Studio Code, which will be used for your IDE:</w:t>
       </w:r>
     </w:p>
     <w:p>
       <w:pPr>
         <w:pStyle w:val="ListParagraph"/>
-        <w:widowControl/>
         <w:numPr>
           <w:ilvl w:val="4"/>
           <w:numId w:val="1"/>
         </w:numPr>
-        <w:bidi w:val="0"/>
-        <w:spacing w:before="0" w:after="0"/>
-        <w:ind w:left="0" w:right="0" w:firstLine="1080"/>
-        <w:contextualSpacing/>
-        <w:jc w:val="left"/>
-        <w:rPr>
-          <w:rFonts w:ascii="Calibri" w:hAnsi="Calibri" w:eastAsia="Times New Roman" w:cs="Calibri" w:asciiTheme="minorHAnsi" w:cstheme="minorHAnsi" w:hAnsiTheme="minorHAnsi"/>
+        <w:ind w:left="0" w:firstLine="1080"/>
+        <w:rPr>
+          <w:rFonts w:ascii="Calibri" w:hAnsi="Calibri" w:cs="Calibri" w:asciiTheme="minorHAnsi" w:cstheme="minorHAnsi" w:hAnsiTheme="minorHAnsi"/>
         </w:rPr>
       </w:pPr>
       <w:r>
         <w:rPr>
           <w:rStyle w:val="InternetLink"/>
-          <w:rFonts w:eastAsia="Times New Roman" w:cs="Calibri" w:ascii="Calibri" w:hAnsi="Calibri" w:asciiTheme="minorHAnsi" w:cstheme="minorHAnsi" w:hAnsiTheme="minorHAnsi"/>
+          <w:rFonts w:cs="Calibri" w:ascii="Calibri" w:hAnsi="Calibri" w:asciiTheme="minorHAnsi" w:cstheme="minorHAnsi" w:hAnsiTheme="minorHAnsi"/>
         </w:rPr>
         <w:t>https://code.visualstudio.com/download</w:t>
       </w:r>
@@ -248,7 +210,6 @@
     <w:p>
       <w:pPr>
         <w:pStyle w:val="ListParagraph"/>
-        <w:ind w:left="720" w:hanging="0"/>
         <w:rPr/>
       </w:pPr>
       <w:r>
@@ -258,10 +219,6 @@
     <w:p>
       <w:pPr>
         <w:pStyle w:val="ListParagraph"/>
-        <w:numPr>
-          <w:ilvl w:val="0"/>
-          <w:numId w:val="0"/>
-        </w:numPr>
         <w:ind w:left="0" w:hanging="0"/>
         <w:rPr>
           <w:rFonts w:ascii="Calibri" w:hAnsi="Calibri" w:cs="Calibri" w:asciiTheme="minorHAnsi" w:cstheme="minorHAnsi" w:hAnsiTheme="minorHAnsi"/>
@@ -460,7 +417,7 @@
         <mc:AlternateContent>
           <mc:Choice Requires="wps">
             <w:drawing>
-              <wp:anchor behindDoc="0" distT="0" distB="48260" distL="111125" distR="114300" simplePos="0" locked="0" layoutInCell="0" allowOverlap="1" relativeHeight="8" wp14:anchorId="3FE6CC0A">
+              <wp:anchor behindDoc="0" distT="0" distB="60325" distL="109855" distR="114300" simplePos="0" locked="0" layoutInCell="0" allowOverlap="1" relativeHeight="8" wp14:anchorId="5EA3AA4D">
                 <wp:simplePos x="0" y="0"/>
                 <wp:positionH relativeFrom="column">
                   <wp:posOffset>3983355</wp:posOffset>
@@ -550,7 +507,7 @@
           </mc:Choice>
           <mc:Fallback>
             <w:pict>
-              <v:rect id="shape_0" ID="Text Box 7" path="m0,0l-2147483645,0l-2147483645,-2147483646l0,-2147483646xe" fillcolor="white" stroked="f" o:allowincell="f" style="position:absolute;margin-left:313.65pt;margin-top:135.25pt;width:153.3pt;height:10.2pt;mso-wrap-style:square;v-text-anchor:top" wp14:anchorId="3FE6CC0A">
+              <v:rect id="shape_0" ID="Text Box 7" path="m0,0l-2147483645,0l-2147483645,-2147483646l0,-2147483646xe" fillcolor="white" stroked="f" o:allowincell="f" style="position:absolute;margin-left:313.65pt;margin-top:135.25pt;width:153.3pt;height:10.2pt;mso-wrap-style:square;v-text-anchor:top" wp14:anchorId="5EA3AA4D">
                 <v:fill o:detectmouseclick="t" type="solid" color2="black"/>
                 <v:stroke color="#3465a4" joinstyle="round" endcap="flat"/>
                 <v:textbox>
@@ -1455,7 +1412,6 @@
     <w:p>
       <w:pPr>
         <w:pStyle w:val="Normal"/>
-        <w:ind w:hanging="0"/>
         <w:rPr>
           <w:rFonts w:ascii="Calibri" w:hAnsi="Calibri" w:cs="Calibri" w:asciiTheme="minorHAnsi" w:cstheme="minorHAnsi" w:hAnsiTheme="minorHAnsi"/>
         </w:rPr>
@@ -1470,7 +1426,6 @@
     <w:p>
       <w:pPr>
         <w:pStyle w:val="Normal"/>
-        <w:ind w:hanging="0"/>
         <w:rPr>
           <w:rFonts w:ascii="Calibri" w:hAnsi="Calibri" w:cs="Calibri" w:asciiTheme="minorHAnsi" w:cstheme="minorHAnsi" w:hAnsiTheme="minorHAnsi"/>
         </w:rPr>
@@ -1690,7 +1645,87 @@
         <w:rPr>
           <w:rFonts w:cs="Calibri" w:ascii="Calibri" w:hAnsi="Calibri" w:asciiTheme="minorHAnsi" w:cstheme="minorHAnsi" w:hAnsiTheme="minorHAnsi"/>
         </w:rPr>
-        <w:t>e. Open a new terminal.</w:t>
+        <w:t>e. What does the final “</w:t>
+      </w:r>
+      <w:r>
+        <w:rPr>
+          <w:rFonts w:cs="Calibri" w:ascii="Calibri" w:hAnsi="Calibri" w:asciiTheme="minorHAnsi" w:cstheme="minorHAnsi" w:hAnsiTheme="minorHAnsi"/>
+        </w:rPr>
+        <w:t>Done</w:t>
+      </w:r>
+      <w:r>
+        <w:rPr>
+          <w:rFonts w:cs="Calibri" w:ascii="Calibri" w:hAnsi="Calibri" w:asciiTheme="minorHAnsi" w:cstheme="minorHAnsi" w:hAnsiTheme="minorHAnsi"/>
+        </w:rPr>
+        <w:t xml:space="preserve">” line of output in the terminal tell you to do? </w:t>
+      </w:r>
+    </w:p>
+    <w:p>
+      <w:pPr>
+        <w:pStyle w:val="Normal"/>
+        <w:rPr>
+          <w:rFonts w:ascii="Calibri" w:hAnsi="Calibri" w:cs="Calibri" w:asciiTheme="minorHAnsi" w:cstheme="minorHAnsi" w:hAnsiTheme="minorHAnsi"/>
+          <w:b/>
+          <w:b/>
+          <w:bCs/>
+          <w:u w:val="single"/>
+        </w:rPr>
+      </w:pPr>
+      <w:r>
+        <w:rPr>
+          <w:rFonts w:cs="Calibri" w:cstheme="minorHAnsi" w:ascii="Calibri" w:hAnsi="Calibri"/>
+          <w:b/>
+          <w:bCs/>
+          <w:u w:val="single"/>
+        </w:rPr>
+      </w:r>
+    </w:p>
+    <w:p>
+      <w:pPr>
+        <w:pStyle w:val="Normal"/>
+        <w:pBdr>
+          <w:top w:val="thickThinSmallGap" w:sz="24" w:space="4" w:color="0070C0"/>
+          <w:left w:val="thickThinSmallGap" w:sz="24" w:space="4" w:color="0070C0"/>
+          <w:bottom w:val="thickThinSmallGap" w:sz="24" w:space="4" w:color="0070C0"/>
+          <w:right w:val="thickThinSmallGap" w:sz="24" w:space="4" w:color="0070C0"/>
+        </w:pBdr>
+        <w:rPr>
+          <w:rFonts w:ascii="Calibri" w:hAnsi="Calibri" w:cs="Calibri" w:asciiTheme="minorHAnsi" w:cstheme="minorHAnsi" w:hAnsiTheme="minorHAnsi"/>
+        </w:rPr>
+      </w:pPr>
+      <w:r>
+        <w:rPr>
+          <w:rFonts w:cs="Calibri" w:cstheme="minorHAnsi" w:ascii="Calibri" w:hAnsi="Calibri"/>
+        </w:rPr>
+      </w:r>
+    </w:p>
+    <w:p>
+      <w:pPr>
+        <w:pStyle w:val="Normal"/>
+        <w:rPr>
+          <w:rFonts w:ascii="Calibri" w:hAnsi="Calibri" w:cs="Calibri" w:asciiTheme="minorHAnsi" w:cstheme="minorHAnsi" w:hAnsiTheme="minorHAnsi"/>
+        </w:rPr>
+      </w:pPr>
+      <w:r>
+        <w:rPr>
+          <w:rFonts w:cs="Calibri" w:ascii="Calibri" w:hAnsi="Calibri" w:asciiTheme="minorHAnsi" w:cstheme="minorHAnsi" w:hAnsiTheme="minorHAnsi"/>
+        </w:rPr>
+        <w:tab/>
+      </w:r>
+    </w:p>
+    <w:p>
+      <w:pPr>
+        <w:pStyle w:val="Normal"/>
+        <w:ind w:left="288" w:hanging="0"/>
+        <w:rPr>
+          <w:rFonts w:ascii="Calibri" w:hAnsi="Calibri" w:cs="Calibri" w:asciiTheme="minorHAnsi" w:cstheme="minorHAnsi" w:hAnsiTheme="minorHAnsi"/>
+        </w:rPr>
+      </w:pPr>
+      <w:r>
+        <w:rPr>
+          <w:rFonts w:cs="Calibri" w:ascii="Calibri" w:hAnsi="Calibri" w:asciiTheme="minorHAnsi" w:cstheme="minorHAnsi" w:hAnsiTheme="minorHAnsi"/>
+        </w:rPr>
+        <w:t>There is a technical reason for having to close your current terminal and reopen a new one at this point. But the details for why are unimportant, just please be sure that you do so now.</w:t>
       </w:r>
     </w:p>
     <w:p>
@@ -3052,7 +3087,7 @@
       <w:szCs w:val="20"/>
     </w:rPr>
   </w:style>
-  <w:style w:type="paragraph" w:styleId="Heading">
+  <w:style w:type="paragraph" w:styleId="Heading" w:customStyle="1">
     <w:name w:val="Heading"/>
     <w:basedOn w:val="Normal"/>
     <w:next w:val="TextBody"/>
@@ -3099,7 +3134,7 @@
       <w:szCs w:val="24"/>
     </w:rPr>
   </w:style>
-  <w:style w:type="paragraph" w:styleId="Index">
+  <w:style w:type="paragraph" w:styleId="Index" w:customStyle="1">
     <w:name w:val="Index"/>
     <w:basedOn w:val="Normal"/>
     <w:qFormat/>
@@ -3110,7 +3145,26 @@
       <w:rFonts w:cs="FreeSans"/>
     </w:rPr>
   </w:style>
-  <w:style w:type="paragraph" w:styleId="HeaderandFooter">
+  <w:style w:type="paragraph" w:styleId="Caption1">
+    <w:name w:val="caption"/>
+    <w:basedOn w:val="Normal"/>
+    <w:next w:val="Normal"/>
+    <w:uiPriority w:val="35"/>
+    <w:unhideWhenUsed/>
+    <w:qFormat/>
+    <w:rsid w:val="00744cdf"/>
+    <w:pPr>
+      <w:spacing w:before="0" w:after="200"/>
+    </w:pPr>
+    <w:rPr>
+      <w:i/>
+      <w:iCs/>
+      <w:color w:val="44546A" w:themeColor="text2"/>
+      <w:sz w:val="18"/>
+      <w:szCs w:val="18"/>
+    </w:rPr>
+  </w:style>
+  <w:style w:type="paragraph" w:styleId="HeaderandFooter" w:customStyle="1">
     <w:name w:val="Header and Footer"/>
     <w:basedOn w:val="Normal"/>
     <w:qFormat/>
@@ -3162,25 +3216,6 @@
     </w:pPr>
     <w:rPr/>
   </w:style>
-  <w:style w:type="paragraph" w:styleId="Caption1">
-    <w:name w:val="caption"/>
-    <w:basedOn w:val="Normal"/>
-    <w:next w:val="Normal"/>
-    <w:uiPriority w:val="35"/>
-    <w:unhideWhenUsed/>
-    <w:qFormat/>
-    <w:rsid w:val="00744cdf"/>
-    <w:pPr>
-      <w:spacing w:before="0" w:after="200"/>
-    </w:pPr>
-    <w:rPr>
-      <w:i/>
-      <w:iCs/>
-      <w:color w:val="44546A" w:themeColor="text2"/>
-      <w:sz w:val="18"/>
-      <w:szCs w:val="18"/>
-    </w:rPr>
-  </w:style>
   <w:style w:type="paragraph" w:styleId="HTMLPreformatted">
     <w:name w:val="HTML Preformatted"/>
     <w:basedOn w:val="Normal"/>
@@ -3217,7 +3252,7 @@
       <w:szCs w:val="20"/>
     </w:rPr>
   </w:style>
-  <w:style w:type="paragraph" w:styleId="FrameContents">
+  <w:style w:type="paragraph" w:styleId="FrameContents" w:customStyle="1">
     <w:name w:val="Frame Contents"/>
     <w:basedOn w:val="Normal"/>
     <w:qFormat/>

</xml_diff>